<commit_message>
Updated documentation, fixed gramatical errors
</commit_message>
<xml_diff>
--- a/A1 RFC.docx
+++ b/A1 RFC.docx
@@ -50,8 +50,6 @@
                 <w:lang w:eastAsia="en-CA"/>
               </w:rPr>
             </w:pPr>
-            <w:bookmarkStart w:id="0" w:name="_GoBack"/>
-            <w:bookmarkEnd w:id="0"/>
             <w:r>
               <w:rPr>
                 <w:rFonts w:eastAsia="Times New Roman" w:cs="Courier New"/>
@@ -436,7 +434,25 @@
           <w:szCs w:val="20"/>
           <w:lang w:eastAsia="en-CA"/>
         </w:rPr>
-        <w:t>Our protocol allows users to submit and to get books from the server from the client. The client is able to communicate to the server via a graphic user interface.</w:t>
+        <w:t>Our protocol allows users</w:t>
+      </w:r>
+      <w:r>
+        <w:rPr>
+          <w:rFonts w:eastAsia="Times New Roman" w:cs="Courier New"/>
+          <w:sz w:val="20"/>
+          <w:szCs w:val="20"/>
+          <w:lang w:eastAsia="en-CA"/>
+        </w:rPr>
+        <w:t xml:space="preserve"> to submit and to get books to</w:t>
+      </w:r>
+      <w:r>
+        <w:rPr>
+          <w:rFonts w:eastAsia="Times New Roman" w:cs="Courier New"/>
+          <w:sz w:val="20"/>
+          <w:szCs w:val="20"/>
+          <w:lang w:eastAsia="en-CA"/>
+        </w:rPr>
+        <w:t xml:space="preserve"> the server from the client. The client is able to communicate to the server via a graphic user interface.</w:t>
       </w:r>
       <w:r>
         <w:rPr>
@@ -1393,16 +1409,7 @@
                 <w:szCs w:val="20"/>
                 <w:lang w:eastAsia="en-CA"/>
               </w:rPr>
-              <w:t xml:space="preserve">TITLE </w:t>
-            </w:r>
-            <w:r>
-              <w:rPr>
-                <w:rFonts w:eastAsia="Times New Roman" w:cs="Courier New"/>
-                <w:sz w:val="20"/>
-                <w:szCs w:val="20"/>
-                <w:lang w:eastAsia="en-CA"/>
-              </w:rPr>
-              <w:t>Introduction to Pascal Programming</w:t>
+              <w:t>TITLE Introduction to Pascal Programming</w:t>
             </w:r>
           </w:p>
           <w:p>
@@ -2779,14 +2786,35 @@
           <w:sz w:val="20"/>
           <w:szCs w:val="20"/>
         </w:rPr>
-        <w:t>zed, so no other connection calling GET will resolve</w:t>
-      </w:r>
-      <w:r>
-        <w:rPr>
-          <w:sz w:val="20"/>
-          <w:szCs w:val="20"/>
-        </w:rPr>
-        <w:t xml:space="preserve"> this book while is being deleted.</w:t>
+        <w:t>zed, so no other con</w:t>
+      </w:r>
+      <w:r>
+        <w:rPr>
+          <w:sz w:val="20"/>
+          <w:szCs w:val="20"/>
+        </w:rPr>
+        <w:t>nection calling GET will access</w:t>
+      </w:r>
+      <w:r>
+        <w:rPr>
+          <w:sz w:val="20"/>
+          <w:szCs w:val="20"/>
+        </w:rPr>
+        <w:t xml:space="preserve"> this book while</w:t>
+      </w:r>
+      <w:r>
+        <w:rPr>
+          <w:sz w:val="20"/>
+          <w:szCs w:val="20"/>
+        </w:rPr>
+        <w:t xml:space="preserve"> it</w:t>
+      </w:r>
+      <w:r>
+        <w:rPr>
+          <w:sz w:val="20"/>
+          <w:szCs w:val="20"/>
+        </w:rPr>
+        <w:t xml:space="preserve"> is being deleted.</w:t>
       </w:r>
     </w:p>
     <w:p>
@@ -2858,8 +2886,63 @@
           <w:sz w:val="20"/>
           <w:szCs w:val="20"/>
         </w:rPr>
-        <w:t xml:space="preserve"> not removed; Book not found.</w:t>
-      </w:r>
+        <w:t xml:space="preserve"> not removed; Book not found, from the server. And the GUI offers clean </w:t>
+      </w:r>
+      <w:proofErr w:type="spellStart"/>
+      <w:r>
+        <w:rPr>
+          <w:sz w:val="20"/>
+          <w:szCs w:val="20"/>
+        </w:rPr>
+        <w:t>JDialogs</w:t>
+      </w:r>
+      <w:proofErr w:type="spellEnd"/>
+      <w:r>
+        <w:rPr>
+          <w:sz w:val="20"/>
+          <w:szCs w:val="20"/>
+        </w:rPr>
+        <w:t xml:space="preserve"> that tell us exactly what exceptions have been raised. For example: </w:t>
+      </w:r>
+      <w:r>
+        <w:rPr>
+          <w:sz w:val="20"/>
+          <w:szCs w:val="20"/>
+        </w:rPr>
+        <w:t>Could not create connection, error with host</w:t>
+      </w:r>
+      <w:r>
+        <w:rPr>
+          <w:sz w:val="20"/>
+          <w:szCs w:val="20"/>
+        </w:rPr>
+        <w:t xml:space="preserve">, Could not find host, and </w:t>
+      </w:r>
+      <w:proofErr w:type="gramStart"/>
+      <w:r>
+        <w:rPr>
+          <w:sz w:val="20"/>
+          <w:szCs w:val="20"/>
+        </w:rPr>
+        <w:t>Please</w:t>
+      </w:r>
+      <w:proofErr w:type="gramEnd"/>
+      <w:r>
+        <w:rPr>
+          <w:sz w:val="20"/>
+          <w:szCs w:val="20"/>
+        </w:rPr>
+        <w:t xml:space="preserve"> ensure port number is correct</w:t>
+      </w:r>
+      <w:r>
+        <w:rPr>
+          <w:sz w:val="20"/>
+          <w:szCs w:val="20"/>
+        </w:rPr>
+        <w:t>.</w:t>
+      </w:r>
+      <w:bookmarkStart w:id="0" w:name="_GoBack"/>
+      <w:bookmarkEnd w:id="0"/>
     </w:p>
     <w:sectPr>
       <w:pgSz w:w="12240" w:h="15840"/>

</xml_diff>